<commit_message>
add save to txt and load from txt
</commit_message>
<xml_diff>
--- a/Otchyot_laba1.docx
+++ b/Otchyot_laba1.docx
@@ -159,6 +159,8 @@
         </w:rPr>
         <w:t>1</w:t>
       </w:r>
+      <w:bookmarkStart w:id="1" w:name="_GoBack"/>
+      <w:bookmarkEnd w:id="1"/>
     </w:p>
     <w:p>
       <w:pPr>
@@ -558,151 +560,7 @@
           <w:szCs w:val="24"/>
           <w:lang w:eastAsia="ru-RU"/>
         </w:rPr>
-        <w:t>Броуновское</w:t>
-      </w:r>
-      <w:r>
-        <w:rPr>
-          <w:rFonts w:ascii="Times New Roman" w:eastAsia="Times New Roman" w:hAnsi="Times New Roman" w:cs="Times New Roman"/>
-          <w:sz w:val="24"/>
-          <w:szCs w:val="24"/>
-          <w:lang w:eastAsia="ru-RU"/>
-        </w:rPr>
-        <w:t xml:space="preserve"> </w:t>
-      </w:r>
-      <w:r>
-        <w:rPr>
-          <w:rFonts w:ascii="Times New Roman" w:eastAsia="Times New Roman" w:hAnsi="Times New Roman" w:cs="Times New Roman"/>
-          <w:sz w:val="24"/>
-          <w:szCs w:val="24"/>
-          <w:lang w:eastAsia="ru-RU"/>
-        </w:rPr>
-        <w:t>движение</w:t>
-      </w:r>
-      <w:r>
-        <w:rPr>
-          <w:rFonts w:ascii="Times New Roman" w:eastAsia="Times New Roman" w:hAnsi="Times New Roman" w:cs="Times New Roman"/>
-          <w:sz w:val="24"/>
-          <w:szCs w:val="24"/>
-          <w:lang w:eastAsia="ru-RU"/>
-        </w:rPr>
-        <w:t xml:space="preserve"> </w:t>
-      </w:r>
-      <w:r>
-        <w:rPr>
-          <w:rFonts w:ascii="Times New Roman" w:eastAsia="Times New Roman" w:hAnsi="Times New Roman" w:cs="Times New Roman"/>
-          <w:sz w:val="24"/>
-          <w:szCs w:val="24"/>
-          <w:lang w:eastAsia="ru-RU"/>
-        </w:rPr>
-        <w:t>со</w:t>
-      </w:r>
-      <w:r>
-        <w:rPr>
-          <w:rFonts w:ascii="Times New Roman" w:eastAsia="Times New Roman" w:hAnsi="Times New Roman" w:cs="Times New Roman"/>
-          <w:sz w:val="24"/>
-          <w:szCs w:val="24"/>
-          <w:lang w:eastAsia="ru-RU"/>
-        </w:rPr>
-        <w:t xml:space="preserve"> </w:t>
-      </w:r>
-      <w:r>
-        <w:rPr>
-          <w:rFonts w:ascii="Times New Roman" w:eastAsia="Times New Roman" w:hAnsi="Times New Roman" w:cs="Times New Roman"/>
-          <w:sz w:val="24"/>
-          <w:szCs w:val="24"/>
-          <w:lang w:eastAsia="ru-RU"/>
-        </w:rPr>
-        <w:t>случайным</w:t>
-      </w:r>
-      <w:r>
-        <w:rPr>
-          <w:rFonts w:ascii="Times New Roman" w:eastAsia="Times New Roman" w:hAnsi="Times New Roman" w:cs="Times New Roman"/>
-          <w:sz w:val="24"/>
-          <w:szCs w:val="24"/>
-          <w:lang w:eastAsia="ru-RU"/>
-        </w:rPr>
-        <w:t xml:space="preserve"> </w:t>
-      </w:r>
-      <w:r>
-        <w:rPr>
-          <w:rFonts w:ascii="Times New Roman" w:eastAsia="Times New Roman" w:hAnsi="Times New Roman" w:cs="Times New Roman"/>
-          <w:sz w:val="24"/>
-          <w:szCs w:val="24"/>
-          <w:lang w:eastAsia="ru-RU"/>
-        </w:rPr>
-        <w:t>изменением</w:t>
-      </w:r>
-      <w:r>
-        <w:rPr>
-          <w:rFonts w:ascii="Times New Roman" w:eastAsia="Times New Roman" w:hAnsi="Times New Roman" w:cs="Times New Roman"/>
-          <w:sz w:val="24"/>
-          <w:szCs w:val="24"/>
-          <w:lang w:eastAsia="ru-RU"/>
-        </w:rPr>
-        <w:t xml:space="preserve"> </w:t>
-      </w:r>
-      <w:r>
-        <w:rPr>
-          <w:rFonts w:ascii="Times New Roman" w:eastAsia="Times New Roman" w:hAnsi="Times New Roman" w:cs="Times New Roman"/>
-          <w:sz w:val="24"/>
-          <w:szCs w:val="24"/>
-          <w:lang w:eastAsia="ru-RU"/>
-        </w:rPr>
-        <w:t>значения</w:t>
-      </w:r>
-      <w:r>
-        <w:rPr>
-          <w:rFonts w:ascii="Times New Roman" w:eastAsia="Times New Roman" w:hAnsi="Times New Roman" w:cs="Times New Roman"/>
-          <w:sz w:val="24"/>
-          <w:szCs w:val="24"/>
-          <w:lang w:eastAsia="ru-RU"/>
-        </w:rPr>
-        <w:t xml:space="preserve"> </w:t>
-      </w:r>
-      <w:r>
-        <w:rPr>
-          <w:rFonts w:ascii="Times New Roman" w:eastAsia="Times New Roman" w:hAnsi="Times New Roman" w:cs="Times New Roman"/>
-          <w:sz w:val="24"/>
-          <w:szCs w:val="24"/>
-          <w:lang w:eastAsia="ru-RU"/>
-        </w:rPr>
-        <w:t>скорости</w:t>
-      </w:r>
-      <w:r>
-        <w:rPr>
-          <w:rFonts w:ascii="Times New Roman" w:eastAsia="Times New Roman" w:hAnsi="Times New Roman" w:cs="Times New Roman"/>
-          <w:sz w:val="24"/>
-          <w:szCs w:val="24"/>
-          <w:lang w:eastAsia="ru-RU"/>
-        </w:rPr>
-        <w:t xml:space="preserve"> </w:t>
-      </w:r>
-      <w:r>
-        <w:rPr>
-          <w:rFonts w:ascii="Times New Roman" w:eastAsia="Times New Roman" w:hAnsi="Times New Roman" w:cs="Times New Roman"/>
-          <w:sz w:val="24"/>
-          <w:szCs w:val="24"/>
-          <w:lang w:eastAsia="ru-RU"/>
-        </w:rPr>
-        <w:t>и</w:t>
-      </w:r>
-      <w:r>
-        <w:rPr>
-          <w:rFonts w:ascii="Times New Roman" w:eastAsia="Times New Roman" w:hAnsi="Times New Roman" w:cs="Times New Roman"/>
-          <w:sz w:val="24"/>
-          <w:szCs w:val="24"/>
-          <w:lang w:eastAsia="ru-RU"/>
-        </w:rPr>
-        <w:t xml:space="preserve"> </w:t>
-      </w:r>
-      <w:r>
-        <w:rPr>
-          <w:rFonts w:ascii="Times New Roman" w:eastAsia="Times New Roman" w:hAnsi="Times New Roman" w:cs="Times New Roman"/>
-          <w:sz w:val="24"/>
-          <w:szCs w:val="24"/>
-          <w:lang w:eastAsia="ru-RU"/>
-        </w:rPr>
-        <w:t>направления</w:t>
+        <w:t>Броуновское движение со случайным изменением значения скорости и направления</w:t>
       </w:r>
     </w:p>
     <w:p>
@@ -1468,15 +1326,42 @@
           <w:rFonts w:ascii="Times New Roman" w:hAnsi="Times New Roman"/>
           <w:sz w:val="28"/>
           <w:szCs w:val="28"/>
-        </w:rPr>
-      </w:pPr>
-      <w:r>
-        <w:rPr>
-          <w:rFonts w:ascii="Times New Roman" w:hAnsi="Times New Roman"/>
-          <w:sz w:val="28"/>
-          <w:szCs w:val="28"/>
-        </w:rPr>
-        <w:t>Броуновское движение.</w:t>
+          <w:lang w:val="en-US"/>
+        </w:rPr>
+      </w:pPr>
+      <w:r>
+        <w:rPr>
+          <w:rFonts w:ascii="Times New Roman" w:hAnsi="Times New Roman"/>
+          <w:sz w:val="28"/>
+          <w:szCs w:val="28"/>
+        </w:rPr>
+        <w:t>Броуновское</w:t>
+      </w:r>
+      <w:r>
+        <w:rPr>
+          <w:rFonts w:ascii="Times New Roman" w:hAnsi="Times New Roman"/>
+          <w:sz w:val="28"/>
+          <w:szCs w:val="28"/>
+          <w:lang w:val="en-US"/>
+        </w:rPr>
+        <w:t xml:space="preserve"> </w:t>
+      </w:r>
+      <w:r>
+        <w:rPr>
+          <w:rFonts w:ascii="Times New Roman" w:hAnsi="Times New Roman"/>
+          <w:sz w:val="28"/>
+          <w:szCs w:val="28"/>
+        </w:rPr>
+        <w:t>движение</w:t>
+      </w:r>
+      <w:r>
+        <w:rPr>
+          <w:rFonts w:ascii="Times New Roman" w:hAnsi="Times New Roman"/>
+          <w:sz w:val="28"/>
+          <w:szCs w:val="28"/>
+          <w:lang w:val="en-US"/>
+        </w:rPr>
+        <w:t>.</w:t>
       </w:r>
     </w:p>
     <w:p>
@@ -4656,8 +4541,6 @@
         </w:rPr>
         <w:t>в основной класс учета переключателей.</w:t>
       </w:r>
-      <w:bookmarkStart w:id="1" w:name="_GoBack"/>
-      <w:bookmarkEnd w:id="1"/>
     </w:p>
     <w:p>
       <w:pPr>
@@ -6127,7 +6010,7 @@
 </file>
 
 <file path=customXml/itemProps1.xml><?xml version="1.0" encoding="utf-8"?>
-<ds:datastoreItem xmlns:ds="http://schemas.openxmlformats.org/officeDocument/2006/customXml" ds:itemID="{6079DB30-B7E0-479E-B9FF-13F702D77D40}">
+<ds:datastoreItem xmlns:ds="http://schemas.openxmlformats.org/officeDocument/2006/customXml" ds:itemID="{622F7DA6-177A-46B2-8A29-93EAAF8BD27C}">
   <ds:schemaRefs>
     <ds:schemaRef ds:uri="http://schemas.openxmlformats.org/officeDocument/2006/bibliography"/>
   </ds:schemaRefs>

</xml_diff>